<commit_message>
Updated, 100/100 in Judge.
</commit_message>
<xml_diff>
--- a/ExamPreparations/ExamPreparationJune2016/CSharp-OOP-Basics-Exam-Preparation-June-2016.docx
+++ b/ExamPreparations/ExamPreparationJune2016/CSharp-OOP-Basics-Exam-Preparation-June-2016.docx
@@ -806,8 +806,6 @@
         </w:rPr>
         <w:t xml:space="preserve"> – registers an old couple in Kermen with their home’s inventory</w:t>
       </w:r>
-      <w:bookmarkStart w:id="0" w:name="_GoBack"/>
-      <w:bookmarkEnd w:id="0"/>
     </w:p>
     <w:p>
       <w:pPr>
@@ -1829,6 +1827,7 @@
               </w:rPr>
               <w:t xml:space="preserve">2, </w:t>
             </w:r>
+            <w:bookmarkStart w:id="0" w:name="_GoBack"/>
             <w:r>
               <w:rPr>
                 <w:rStyle w:val="Strong"/>
@@ -1841,7 +1840,15 @@
                 <w:rStyle w:val="Strong"/>
                 <w:lang w:val="en-US"/>
               </w:rPr>
-              <w:t>5) TV(1.5) Fridge(1.2) Laptop(1)</w:t>
+              <w:t>5</w:t>
+            </w:r>
+            <w:bookmarkEnd w:id="0"/>
+            <w:r>
+              <w:rPr>
+                <w:rStyle w:val="Strong"/>
+                <w:lang w:val="en-US"/>
+              </w:rPr>
+              <w:t>) TV(1.5) Fridge(1.2) Laptop(1)</w:t>
             </w:r>
           </w:p>
           <w:p>
@@ -2130,6 +2137,9 @@
               <w:jc w:val="both"/>
               <w:rPr>
                 <w:rStyle w:val="Strong"/>
+                <w:rFonts w:asciiTheme="minorHAnsi" w:hAnsiTheme="minorHAnsi"/>
+                <w:b/>
+                <w:bCs w:val="0"/>
                 <w:lang w:val="en-US"/>
               </w:rPr>
             </w:pPr>
@@ -2152,6 +2162,200 @@
           <w:lang w:val="en-US" w:eastAsia="ja-JP"/>
         </w:rPr>
       </w:pPr>
+    </w:p>
+    <w:p>
+      <w:pPr>
+        <w:rPr>
+          <w:b/>
+          <w:lang w:val="en-US"/>
+        </w:rPr>
+      </w:pPr>
+      <w:r>
+        <w:rPr>
+          <w:b/>
+          <w:lang w:val="en-US"/>
+        </w:rPr>
+        <w:t>Add</w:t>
+      </w:r>
+      <w:r>
+        <w:rPr>
+          <w:b/>
+          <w:lang w:val="en-US"/>
+        </w:rPr>
+        <w:t>HouseholdTest</w:t>
+      </w:r>
+      <w:r>
+        <w:rPr>
+          <w:b/>
+          <w:lang w:val="en-US"/>
+        </w:rPr>
+        <w:t>:</w:t>
+      </w:r>
+    </w:p>
+    <w:p>
+      <w:pPr>
+        <w:rPr>
+          <w:rFonts w:cstheme="minorHAnsi"/>
+          <w:lang w:val="en-US"/>
+        </w:rPr>
+      </w:pPr>
+      <w:r>
+        <w:rPr>
+          <w:rFonts w:cstheme="minorHAnsi"/>
+          <w:lang w:val="en-US"/>
+        </w:rPr>
+        <w:t>AloneOld(</w:t>
+      </w:r>
+      <w:r>
+        <w:rPr>
+          <w:rFonts w:cstheme="minorHAnsi"/>
+          <w:lang w:val="en-US"/>
+        </w:rPr>
+        <w:t>21)</w:t>
+      </w:r>
+      <w:r>
+        <w:rPr>
+          <w:rFonts w:cstheme="minorHAnsi"/>
+          <w:lang w:val="en-US"/>
+        </w:rPr>
+        <w:t xml:space="preserve"> </w:t>
+      </w:r>
+    </w:p>
+    <w:p>
+      <w:pPr>
+        <w:rPr>
+          <w:rFonts w:cstheme="minorHAnsi"/>
+          <w:lang w:val="en-US"/>
+        </w:rPr>
+      </w:pPr>
+      <w:r>
+        <w:rPr>
+          <w:rFonts w:cstheme="minorHAnsi"/>
+          <w:lang w:val="en-US"/>
+        </w:rPr>
+        <w:t>AloneYoung(</w:t>
+      </w:r>
+      <w:r>
+        <w:rPr>
+          <w:rFonts w:cstheme="minorHAnsi"/>
+          <w:lang w:val="en-US"/>
+        </w:rPr>
+        <w:t>26</w:t>
+      </w:r>
+      <w:r>
+        <w:rPr>
+          <w:rFonts w:cstheme="minorHAnsi"/>
+          <w:lang w:val="en-US"/>
+        </w:rPr>
+        <w:t>) Laptop(</w:t>
+      </w:r>
+      <w:r>
+        <w:rPr>
+          <w:rFonts w:cstheme="minorHAnsi"/>
+          <w:lang w:val="en-US"/>
+        </w:rPr>
+        <w:t>2</w:t>
+      </w:r>
+      <w:r>
+        <w:rPr>
+          <w:rFonts w:cstheme="minorHAnsi"/>
+          <w:lang w:val="en-US"/>
+        </w:rPr>
+        <w:t xml:space="preserve">) </w:t>
+      </w:r>
+    </w:p>
+    <w:p>
+      <w:pPr>
+        <w:rPr>
+          <w:rFonts w:cstheme="minorHAnsi"/>
+          <w:lang w:val="en-US"/>
+        </w:rPr>
+      </w:pPr>
+      <w:r>
+        <w:rPr>
+          <w:rFonts w:cstheme="minorHAnsi"/>
+          <w:lang w:val="en-US"/>
+        </w:rPr>
+        <w:t xml:space="preserve">OldCouple(21, 22) TV(1.3) </w:t>
+      </w:r>
+      <w:r>
+        <w:rPr>
+          <w:rFonts w:cstheme="minorHAnsi"/>
+          <w:lang w:val="en-US"/>
+        </w:rPr>
+        <w:t>Fridge</w:t>
+      </w:r>
+      <w:r>
+        <w:rPr>
+          <w:rFonts w:cstheme="minorHAnsi"/>
+          <w:lang w:val="en-US"/>
+        </w:rPr>
+        <w:t xml:space="preserve">(1.4) </w:t>
+      </w:r>
+      <w:r>
+        <w:rPr>
+          <w:rFonts w:cstheme="minorHAnsi"/>
+          <w:lang w:val="en-US"/>
+        </w:rPr>
+        <w:t>Stove</w:t>
+      </w:r>
+      <w:r>
+        <w:rPr>
+          <w:rFonts w:cstheme="minorHAnsi"/>
+          <w:lang w:val="en-US"/>
+        </w:rPr>
+        <w:t>(2)</w:t>
+      </w:r>
+    </w:p>
+    <w:p>
+      <w:pPr>
+        <w:rPr>
+          <w:rStyle w:val="Strong"/>
+          <w:rFonts w:asciiTheme="minorHAnsi" w:hAnsiTheme="minorHAnsi" w:cstheme="minorHAnsi"/>
+          <w:lang w:val="en-US"/>
+        </w:rPr>
+      </w:pPr>
+      <w:r>
+        <w:rPr>
+          <w:rStyle w:val="Strong"/>
+          <w:rFonts w:asciiTheme="minorHAnsi" w:hAnsiTheme="minorHAnsi" w:cstheme="minorHAnsi"/>
+          <w:lang w:val="en-US"/>
+        </w:rPr>
+        <w:t>YoungCouple(22, 24) TV(1.5) Fridge(1.2) Laptop(1)</w:t>
+      </w:r>
+    </w:p>
+    <w:p>
+      <w:pPr>
+        <w:rPr>
+          <w:rStyle w:val="Strong"/>
+          <w:rFonts w:asciiTheme="minorHAnsi" w:hAnsiTheme="minorHAnsi" w:cstheme="minorHAnsi"/>
+          <w:lang w:val="en-US"/>
+        </w:rPr>
+      </w:pPr>
+      <w:r>
+        <w:rPr>
+          <w:rStyle w:val="Strong"/>
+          <w:rFonts w:asciiTheme="minorHAnsi" w:hAnsiTheme="minorHAnsi" w:cstheme="minorHAnsi"/>
+          <w:lang w:val="en-US"/>
+        </w:rPr>
+        <w:t>YoungCoupleWithChildren(130, 130) TV(2) Fridge(4) Laptop(4) Child(10, 5, 6, 7, 8) Child(10, 5, 5) Child(10, 5)</w:t>
+      </w:r>
+    </w:p>
+    <w:p>
+      <w:pPr>
+        <w:rPr>
+          <w:rFonts w:cstheme="minorHAnsi"/>
+          <w:lang w:val="en-US"/>
+        </w:rPr>
+      </w:pPr>
+      <w:r>
+        <w:rPr>
+          <w:rStyle w:val="Strong"/>
+          <w:rFonts w:asciiTheme="minorHAnsi" w:hAnsiTheme="minorHAnsi" w:cstheme="minorHAnsi"/>
+          <w:lang w:val="en-US"/>
+        </w:rPr>
+        <w:t>EVN</w:t>
+      </w:r>
     </w:p>
     <w:p>
       <w:pPr>
@@ -2397,7 +2601,7 @@
                               <w:noProof/>
                               <w:lang w:val="en-US"/>
                             </w:rPr>
-                            <w:t>2</w:t>
+                            <w:t>3</w:t>
                           </w:r>
                           <w:r>
                             <w:rPr>
@@ -2411,15 +2615,29 @@
                             </w:rPr>
                             <w:t xml:space="preserve"> of </w:t>
                           </w:r>
-                          <w:fldSimple w:instr=" NUMPAGES   \* MERGEFORMAT ">
-                            <w:r>
-                              <w:rPr>
-                                <w:noProof/>
-                                <w:lang w:val="en-US"/>
-                              </w:rPr>
-                              <w:t>3</w:t>
-                            </w:r>
-                          </w:fldSimple>
+                          <w:r>
+                            <w:fldChar w:fldCharType="begin"/>
+                          </w:r>
+                          <w:r>
+                            <w:instrText xml:space="preserve"> NUMPAGES   \* MERGEFORMAT </w:instrText>
+                          </w:r>
+                          <w:r>
+                            <w:fldChar w:fldCharType="separate"/>
+                          </w:r>
+                          <w:r>
+                            <w:rPr>
+                              <w:noProof/>
+                              <w:lang w:val="en-US"/>
+                            </w:rPr>
+                            <w:t>3</w:t>
+                          </w:r>
+                          <w:r>
+                            <w:rPr>
+                              <w:noProof/>
+                              <w:lang w:val="en-US"/>
+                            </w:rPr>
+                            <w:fldChar w:fldCharType="end"/>
+                          </w:r>
                         </w:p>
                       </w:txbxContent>
                     </wps:txbx>
@@ -2476,7 +2694,7 @@
                         <w:noProof/>
                         <w:lang w:val="en-US"/>
                       </w:rPr>
-                      <w:t>2</w:t>
+                      <w:t>3</w:t>
                     </w:r>
                     <w:r>
                       <w:rPr>
@@ -2490,15 +2708,29 @@
                       </w:rPr>
                       <w:t xml:space="preserve"> of </w:t>
                     </w:r>
-                    <w:fldSimple w:instr=" NUMPAGES   \* MERGEFORMAT ">
-                      <w:r>
-                        <w:rPr>
-                          <w:noProof/>
-                          <w:lang w:val="en-US"/>
-                        </w:rPr>
-                        <w:t>3</w:t>
-                      </w:r>
-                    </w:fldSimple>
+                    <w:r>
+                      <w:fldChar w:fldCharType="begin"/>
+                    </w:r>
+                    <w:r>
+                      <w:instrText xml:space="preserve"> NUMPAGES   \* MERGEFORMAT </w:instrText>
+                    </w:r>
+                    <w:r>
+                      <w:fldChar w:fldCharType="separate"/>
+                    </w:r>
+                    <w:r>
+                      <w:rPr>
+                        <w:noProof/>
+                        <w:lang w:val="en-US"/>
+                      </w:rPr>
+                      <w:t>3</w:t>
+                    </w:r>
+                    <w:r>
+                      <w:rPr>
+                        <w:noProof/>
+                        <w:lang w:val="en-US"/>
+                      </w:rPr>
+                      <w:fldChar w:fldCharType="end"/>
+                    </w:r>
                   </w:p>
                 </w:txbxContent>
               </v:textbox>
@@ -3801,7 +4033,7 @@
         </mc:Choice>
         <mc:Fallback>
           <w:pict>
-            <v:line w14:anchorId="06AAC5D4" id="Straight Connector 1" o:spid="_x0000_s1026" style="position:absolute;flip:y;z-index:251662336;visibility:visible;mso-wrap-style:square;mso-width-percent:0;mso-height-percent:0;mso-wrap-distance-left:9pt;mso-wrap-distance-top:-6e-5mm;mso-wrap-distance-right:9pt;mso-wrap-distance-bottom:-6e-5mm;mso-position-horizontal:absolute;mso-position-horizontal-relative:text;mso-position-vertical:absolute;mso-position-vertical-relative:text;mso-width-percent:0;mso-height-percent:0;mso-width-relative:margin;mso-height-relative:margin" from="-.35pt,11.2pt" to="520.45pt,11.2pt" o:gfxdata="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" strokecolor="#f37123" strokeweight="1pt">
+            <v:line w14:anchorId="14B6C53C" id="Straight Connector 1" o:spid="_x0000_s1026" style="position:absolute;flip:y;z-index:251662336;visibility:visible;mso-wrap-style:square;mso-width-percent:0;mso-height-percent:0;mso-wrap-distance-left:9pt;mso-wrap-distance-top:-6e-5mm;mso-wrap-distance-right:9pt;mso-wrap-distance-bottom:-6e-5mm;mso-position-horizontal:absolute;mso-position-horizontal-relative:text;mso-position-vertical:absolute;mso-position-vertical-relative:text;mso-width-percent:0;mso-height-percent:0;mso-width-relative:margin;mso-height-relative:margin" from="-.35pt,11.2pt" to="520.45pt,11.2pt" o:gfxdata="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" strokecolor="#f37123" strokeweight="1pt">
               <v:stroke joinstyle="miter" endcap="round"/>
               <o:lock v:ext="edit" shapetype="f"/>
             </v:line>
@@ -10083,7 +10315,7 @@
 </file>
 
 <file path=customXml/itemProps1.xml><?xml version="1.0" encoding="utf-8"?>
-<ds:datastoreItem xmlns:ds="http://schemas.openxmlformats.org/officeDocument/2006/customXml" ds:itemID="{C41B2171-F91D-4DC4-B28D-2E0273F6B943}">
+<ds:datastoreItem xmlns:ds="http://schemas.openxmlformats.org/officeDocument/2006/customXml" ds:itemID="{273EF944-B668-4FD9-B6D5-185EAF82D241}">
   <ds:schemaRefs>
     <ds:schemaRef ds:uri="http://schemas.openxmlformats.org/officeDocument/2006/bibliography"/>
   </ds:schemaRefs>

</xml_diff>